<commit_message>
Remise finale de mon application de paie d'arbitre
</commit_message>
<xml_diff>
--- a/Maquette/Maquettes.docx
+++ b/Maquette/Maquettes.docx
@@ -315,7 +315,7 @@
           <w:r>
             <w:fldChar w:fldCharType="separate"/>
           </w:r>
-          <w:hyperlink w:anchor="_Toc118372107" w:history="1">
+          <w:hyperlink w:anchor="_Toc121128939" w:history="1">
             <w:r>
               <w:rPr>
                 <w:rStyle w:val="Lienhypertexte"/>
@@ -342,7 +342,7 @@
                 <w:noProof/>
                 <w:webHidden/>
               </w:rPr>
-              <w:instrText xml:space="preserve"> PAGEREF _Toc118372107 \h </w:instrText>
+              <w:instrText xml:space="preserve"> PAGEREF _Toc121128939 \h </w:instrText>
             </w:r>
             <w:r>
               <w:rPr>
@@ -385,7 +385,7 @@
               <w:lang w:eastAsia="fr-CA"/>
             </w:rPr>
           </w:pPr>
-          <w:hyperlink w:anchor="_Toc118372108" w:history="1">
+          <w:hyperlink w:anchor="_Toc121128940" w:history="1">
             <w:r>
               <w:rPr>
                 <w:rStyle w:val="Lienhypertexte"/>
@@ -412,7 +412,7 @@
                 <w:noProof/>
                 <w:webHidden/>
               </w:rPr>
-              <w:instrText xml:space="preserve"> PAGEREF _Toc118372108 \h </w:instrText>
+              <w:instrText xml:space="preserve"> PAGEREF _Toc121128940 \h </w:instrText>
             </w:r>
             <w:r>
               <w:rPr>
@@ -455,7 +455,7 @@
               <w:lang w:eastAsia="fr-CA"/>
             </w:rPr>
           </w:pPr>
-          <w:hyperlink w:anchor="_Toc118372109" w:history="1">
+          <w:hyperlink w:anchor="_Toc121128941" w:history="1">
             <w:r>
               <w:rPr>
                 <w:rStyle w:val="Lienhypertexte"/>
@@ -482,7 +482,7 @@
                 <w:noProof/>
                 <w:webHidden/>
               </w:rPr>
-              <w:instrText xml:space="preserve"> PAGEREF _Toc118372109 \h </w:instrText>
+              <w:instrText xml:space="preserve"> PAGEREF _Toc121128941 \h </w:instrText>
             </w:r>
             <w:r>
               <w:rPr>
@@ -525,7 +525,7 @@
               <w:lang w:eastAsia="fr-CA"/>
             </w:rPr>
           </w:pPr>
-          <w:hyperlink w:anchor="_Toc118372110" w:history="1">
+          <w:hyperlink w:anchor="_Toc121128942" w:history="1">
             <w:r>
               <w:rPr>
                 <w:rStyle w:val="Lienhypertexte"/>
@@ -552,7 +552,7 @@
                 <w:noProof/>
                 <w:webHidden/>
               </w:rPr>
-              <w:instrText xml:space="preserve"> PAGEREF _Toc118372110 \h </w:instrText>
+              <w:instrText xml:space="preserve"> PAGEREF _Toc121128942 \h </w:instrText>
             </w:r>
             <w:r>
               <w:rPr>
@@ -595,7 +595,7 @@
               <w:lang w:eastAsia="fr-CA"/>
             </w:rPr>
           </w:pPr>
-          <w:hyperlink w:anchor="_Toc118372111" w:history="1">
+          <w:hyperlink w:anchor="_Toc121128943" w:history="1">
             <w:r>
               <w:rPr>
                 <w:rStyle w:val="Lienhypertexte"/>
@@ -622,7 +622,7 @@
                 <w:noProof/>
                 <w:webHidden/>
               </w:rPr>
-              <w:instrText xml:space="preserve"> PAGEREF _Toc118372111 \h </w:instrText>
+              <w:instrText xml:space="preserve"> PAGEREF _Toc121128943 \h </w:instrText>
             </w:r>
             <w:r>
               <w:rPr>
@@ -665,7 +665,7 @@
               <w:lang w:eastAsia="fr-CA"/>
             </w:rPr>
           </w:pPr>
-          <w:hyperlink w:anchor="_Toc118372112" w:history="1">
+          <w:hyperlink w:anchor="_Toc121128944" w:history="1">
             <w:r>
               <w:rPr>
                 <w:rStyle w:val="Lienhypertexte"/>
@@ -692,7 +692,7 @@
                 <w:noProof/>
                 <w:webHidden/>
               </w:rPr>
-              <w:instrText xml:space="preserve"> PAGEREF _Toc118372112 \h </w:instrText>
+              <w:instrText xml:space="preserve"> PAGEREF _Toc121128944 \h </w:instrText>
             </w:r>
             <w:r>
               <w:rPr>
@@ -735,7 +735,7 @@
               <w:lang w:eastAsia="fr-CA"/>
             </w:rPr>
           </w:pPr>
-          <w:hyperlink w:anchor="_Toc118372113" w:history="1">
+          <w:hyperlink w:anchor="_Toc121128945" w:history="1">
             <w:r>
               <w:rPr>
                 <w:rStyle w:val="Lienhypertexte"/>
@@ -762,7 +762,7 @@
                 <w:noProof/>
                 <w:webHidden/>
               </w:rPr>
-              <w:instrText xml:space="preserve"> PAGEREF _Toc118372113 \h </w:instrText>
+              <w:instrText xml:space="preserve"> PAGEREF _Toc121128945 \h </w:instrText>
             </w:r>
             <w:r>
               <w:rPr>
@@ -805,7 +805,7 @@
               <w:lang w:eastAsia="fr-CA"/>
             </w:rPr>
           </w:pPr>
-          <w:hyperlink w:anchor="_Toc118372114" w:history="1">
+          <w:hyperlink w:anchor="_Toc121128946" w:history="1">
             <w:r>
               <w:rPr>
                 <w:rStyle w:val="Lienhypertexte"/>
@@ -832,7 +832,7 @@
                 <w:noProof/>
                 <w:webHidden/>
               </w:rPr>
-              <w:instrText xml:space="preserve"> PAGEREF _Toc118372114 \h </w:instrText>
+              <w:instrText xml:space="preserve"> PAGEREF _Toc121128946 \h </w:instrText>
             </w:r>
             <w:r>
               <w:rPr>
@@ -853,6 +853,76 @@
                 <w:webHidden/>
               </w:rPr>
               <w:t>9</w:t>
+            </w:r>
+            <w:r>
+              <w:rPr>
+                <w:noProof/>
+                <w:webHidden/>
+              </w:rPr>
+              <w:fldChar w:fldCharType="end"/>
+            </w:r>
+          </w:hyperlink>
+        </w:p>
+        <w:p>
+          <w:pPr>
+            <w:pStyle w:val="TM2"/>
+            <w:tabs>
+              <w:tab w:val="right" w:leader="dot" w:pos="8630"/>
+            </w:tabs>
+            <w:rPr>
+              <w:rFonts w:eastAsiaTheme="minorEastAsia"/>
+              <w:noProof/>
+              <w:lang w:eastAsia="fr-CA"/>
+            </w:rPr>
+          </w:pPr>
+          <w:hyperlink w:anchor="_Toc121128947" w:history="1">
+            <w:r>
+              <w:rPr>
+                <w:rStyle w:val="Lienhypertexte"/>
+                <w:noProof/>
+              </w:rPr>
+              <w:t>Modele de données</w:t>
+            </w:r>
+            <w:r>
+              <w:rPr>
+                <w:noProof/>
+                <w:webHidden/>
+              </w:rPr>
+              <w:tab/>
+            </w:r>
+            <w:r>
+              <w:rPr>
+                <w:noProof/>
+                <w:webHidden/>
+              </w:rPr>
+              <w:fldChar w:fldCharType="begin"/>
+            </w:r>
+            <w:r>
+              <w:rPr>
+                <w:noProof/>
+                <w:webHidden/>
+              </w:rPr>
+              <w:instrText xml:space="preserve"> PAGEREF _Toc121128947 \h </w:instrText>
+            </w:r>
+            <w:r>
+              <w:rPr>
+                <w:noProof/>
+                <w:webHidden/>
+              </w:rPr>
+            </w:r>
+            <w:r>
+              <w:rPr>
+                <w:noProof/>
+                <w:webHidden/>
+              </w:rPr>
+              <w:fldChar w:fldCharType="separate"/>
+            </w:r>
+            <w:r>
+              <w:rPr>
+                <w:noProof/>
+                <w:webHidden/>
+              </w:rPr>
+              <w:t>10</w:t>
             </w:r>
             <w:r>
               <w:rPr>
@@ -880,6 +950,15 @@
       <w:r>
         <w:br w:type="page"/>
       </w:r>
+      <w:proofErr w:type="spellStart"/>
+      <w:r>
+        <w:lastRenderedPageBreak/>
+        <w:t>Ql</w:t>
+      </w:r>
+      <w:proofErr w:type="spellEnd"/>
+      <w:r>
+        <w:t xml:space="preserve"> </w:t>
+      </w:r>
     </w:p>
     <w:p>
       <w:pPr>
@@ -887,9 +966,8 @@
         <w:jc w:val="center"/>
       </w:pPr>
       <w:bookmarkStart w:id="0" w:name="_Toc118371522"/>
-      <w:bookmarkStart w:id="1" w:name="_Toc118372107"/>
-      <w:r>
-        <w:lastRenderedPageBreak/>
+      <w:bookmarkStart w:id="1" w:name="_Toc121128939"/>
+      <w:r>
         <w:t>Maquettes</w:t>
       </w:r>
       <w:bookmarkEnd w:id="0"/>
@@ -902,7 +980,7 @@
         <w:jc w:val="center"/>
       </w:pPr>
       <w:bookmarkStart w:id="2" w:name="_Toc118371523"/>
-      <w:bookmarkStart w:id="3" w:name="_Toc118372108"/>
+      <w:bookmarkStart w:id="3" w:name="_Toc121128940"/>
       <w:r>
         <w:t>Page d’accueil</w:t>
       </w:r>
@@ -980,7 +1058,7 @@
         <w:jc w:val="center"/>
       </w:pPr>
       <w:bookmarkStart w:id="4" w:name="_Toc118371524"/>
-      <w:bookmarkStart w:id="5" w:name="_Toc118372109"/>
+      <w:bookmarkStart w:id="5" w:name="_Toc121128941"/>
       <w:r>
         <w:lastRenderedPageBreak/>
         <w:t>Page d’ajout de match</w:t>
@@ -1059,7 +1137,7 @@
         <w:jc w:val="center"/>
       </w:pPr>
       <w:bookmarkStart w:id="6" w:name="_Toc118371525"/>
-      <w:bookmarkStart w:id="7" w:name="_Toc118372110"/>
+      <w:bookmarkStart w:id="7" w:name="_Toc121128942"/>
       <w:r>
         <w:lastRenderedPageBreak/>
         <w:t>Page de consultation des matchs</w:t>
@@ -1138,7 +1216,7 @@
         <w:jc w:val="center"/>
       </w:pPr>
       <w:bookmarkStart w:id="8" w:name="_Toc118371526"/>
-      <w:bookmarkStart w:id="9" w:name="_Toc118372111"/>
+      <w:bookmarkStart w:id="9" w:name="_Toc121128943"/>
       <w:r>
         <w:lastRenderedPageBreak/>
         <w:t>Page de consultation détaillée des matchs</w:t>
@@ -1216,13 +1294,13 @@
         <w:pStyle w:val="Titre2"/>
         <w:jc w:val="center"/>
       </w:pPr>
-      <w:bookmarkStart w:id="10" w:name="_Toc118372112"/>
-      <w:bookmarkStart w:id="11" w:name="_Toc118371527"/>
+      <w:bookmarkStart w:id="10" w:name="_Toc118371527"/>
+      <w:bookmarkStart w:id="11" w:name="_Toc121128944"/>
       <w:r>
         <w:lastRenderedPageBreak/>
         <w:t>Page de modification d’un match</w:t>
       </w:r>
-      <w:bookmarkEnd w:id="10"/>
+      <w:bookmarkEnd w:id="11"/>
     </w:p>
     <w:p/>
     <w:p/>
@@ -1294,12 +1372,12 @@
         <w:pStyle w:val="Titre2"/>
         <w:jc w:val="center"/>
       </w:pPr>
-      <w:bookmarkStart w:id="12" w:name="_Toc118372113"/>
+      <w:bookmarkStart w:id="12" w:name="_Toc121128945"/>
       <w:r>
         <w:lastRenderedPageBreak/>
         <w:t>Page de l’ajout d’un montant reçu</w:t>
       </w:r>
-      <w:bookmarkEnd w:id="11"/>
+      <w:bookmarkEnd w:id="10"/>
       <w:bookmarkEnd w:id="12"/>
     </w:p>
     <w:p/>
@@ -1372,7 +1450,7 @@
         <w:jc w:val="center"/>
       </w:pPr>
       <w:bookmarkStart w:id="13" w:name="_Toc118371528"/>
-      <w:bookmarkStart w:id="14" w:name="_Toc118372114"/>
+      <w:bookmarkStart w:id="14" w:name="_Toc121128946"/>
       <w:r>
         <w:lastRenderedPageBreak/>
         <w:t>Page pour consult</w:t>
@@ -1436,6 +1514,88 @@
                     <a:xfrm>
                       <a:off x="0" y="0"/>
                       <a:ext cx="4152900" cy="4343400"/>
+                    </a:xfrm>
+                    <a:prstGeom prst="rect">
+                      <a:avLst/>
+                    </a:prstGeom>
+                    <a:noFill/>
+                    <a:ln>
+                      <a:noFill/>
+                    </a:ln>
+                  </pic:spPr>
+                </pic:pic>
+              </a:graphicData>
+            </a:graphic>
+          </wp:inline>
+        </w:drawing>
+      </w:r>
+    </w:p>
+    <w:p>
+      <w:r>
+        <w:br w:type="page"/>
+      </w:r>
+    </w:p>
+    <w:p>
+      <w:pPr>
+        <w:pStyle w:val="Titre2"/>
+        <w:jc w:val="center"/>
+        <w:rPr>
+          <w:noProof/>
+        </w:rPr>
+      </w:pPr>
+      <w:bookmarkStart w:id="15" w:name="_Toc121128947"/>
+      <w:r>
+        <w:rPr>
+          <w:noProof/>
+        </w:rPr>
+        <w:lastRenderedPageBreak/>
+        <w:t>Modele de données</w:t>
+      </w:r>
+      <w:bookmarkEnd w:id="15"/>
+    </w:p>
+    <w:p/>
+    <w:p>
+      <w:pPr>
+        <w:jc w:val="center"/>
+      </w:pPr>
+      <w:r>
+        <w:rPr>
+          <w:noProof/>
+        </w:rPr>
+        <w:drawing>
+          <wp:inline distT="0" distB="0" distL="0" distR="0" wp14:anchorId="16A7AA79" wp14:editId="5800DDC5">
+            <wp:extent cx="5486400" cy="3596005"/>
+            <wp:effectExtent l="0" t="0" r="0" b="4445"/>
+            <wp:docPr id="2" name="Image 2"/>
+            <wp:cNvGraphicFramePr>
+              <a:graphicFrameLocks xmlns:a="http://schemas.openxmlformats.org/drawingml/2006/main" noChangeAspect="1"/>
+            </wp:cNvGraphicFramePr>
+            <a:graphic xmlns:a="http://schemas.openxmlformats.org/drawingml/2006/main">
+              <a:graphicData uri="http://schemas.openxmlformats.org/drawingml/2006/picture">
+                <pic:pic xmlns:pic="http://schemas.openxmlformats.org/drawingml/2006/picture">
+                  <pic:nvPicPr>
+                    <pic:cNvPr id="0" name="Picture 1"/>
+                    <pic:cNvPicPr>
+                      <a:picLocks noChangeAspect="1" noChangeArrowheads="1"/>
+                    </pic:cNvPicPr>
+                  </pic:nvPicPr>
+                  <pic:blipFill>
+                    <a:blip r:embed="rId15">
+                      <a:extLst>
+                        <a:ext uri="{28A0092B-C50C-407E-A947-70E740481C1C}">
+                          <a14:useLocalDpi xmlns:a14="http://schemas.microsoft.com/office/drawing/2010/main" val="0"/>
+                        </a:ext>
+                      </a:extLst>
+                    </a:blip>
+                    <a:srcRect/>
+                    <a:stretch>
+                      <a:fillRect/>
+                    </a:stretch>
+                  </pic:blipFill>
+                  <pic:spPr bwMode="auto">
+                    <a:xfrm>
+                      <a:off x="0" y="0"/>
+                      <a:ext cx="5486400" cy="3596005"/>
                     </a:xfrm>
                     <a:prstGeom prst="rect">
                       <a:avLst/>

</xml_diff>